<commit_message>
Ultimos cambios y agregados
</commit_message>
<xml_diff>
--- a/Gráfica Rendimiento de Algoritmos.docx
+++ b/Gráfica Rendimiento de Algoritmos.docx
@@ -149,6 +149,15 @@
         </w:rPr>
         <w:t>Andrea Elías - 1</w:t>
       </w:r>
+      <w:r>
+        <w:rPr>
+          <w:sz w:val="24"/>
+          <w:szCs w:val="24"/>
+        </w:rPr>
+        <w:t>7048</w:t>
+      </w:r>
+      <w:bookmarkStart w:id="0" w:name="_GoBack"/>
+      <w:bookmarkEnd w:id="0"/>
     </w:p>
     <w:p>
       <w:pPr>
@@ -18001,8 +18010,6 @@
           <w:lang w:val="es-MX"/>
         </w:rPr>
       </w:pPr>
-      <w:bookmarkStart w:id="0" w:name="_GoBack"/>
-      <w:bookmarkEnd w:id="0"/>
     </w:p>
     <w:sectPr>
       <w:pgSz w:w="11909" w:h="16834"/>

</xml_diff>